<commit_message>
Fixed the logo on all pages
</commit_message>
<xml_diff>
--- a/dhruvpatel.docx
+++ b/dhruvpatel.docx
@@ -19,25 +19,32 @@
         <w:p>
           <w:pPr>
             <w:pStyle w:val="Title"/>
+            <w:jc w:val="center"/>
           </w:pPr>
           <w:r>
-            <w:t>Dhruv Patel</w:t>
+            <w:t>Dhruv</w:t>
+          </w:r>
+          <w:r>
+            <w:t xml:space="preserve"> A</w:t>
+          </w:r>
+          <w:r>
+            <w:t xml:space="preserve"> Patel</w:t>
           </w:r>
         </w:p>
       </w:sdtContent>
     </w:sdt>
     <w:p>
+      <w:pPr>
+        <w:jc w:val="center"/>
+      </w:pPr>
       <w:r>
-        <w:t>4091 Sheppard Ave E</w:t>
+        <w:t>dhruvapatel.com</w:t>
       </w:r>
       <w:r>
-        <w:t xml:space="preserve"> | </w:t>
+        <w:t xml:space="preserve"> </w:t>
       </w:r>
       <w:r>
-        <w:t>Scarborough, Ontario, M1S3H2</w:t>
-      </w:r>
-      <w:r>
-        <w:t xml:space="preserve"> | </w:t>
+        <w:t xml:space="preserve">| </w:t>
       </w:r>
       <w:r>
         <w:t>(647)687-9799</w:t>
@@ -45,9 +52,14 @@
       <w:r>
         <w:t xml:space="preserve"> | </w:t>
       </w:r>
-      <w:r>
-        <w:t>starb9979@gmail.com</w:t>
-      </w:r>
+      <w:hyperlink r:id="rId8" w:history="1">
+        <w:r>
+          <w:rPr>
+            <w:rStyle w:val="Hyperlink"/>
+          </w:rPr>
+          <w:t>starb9979@gmail.com</w:t>
+        </w:r>
+      </w:hyperlink>
     </w:p>
     <w:tbl>
       <w:tblPr>
@@ -133,12 +145,33 @@
           </w:tcPr>
           <w:p>
             <w:r>
-              <w:t>Experienced tech professional vast in Java script, CSS, HTML, PHP, XML. Looking to obtain the role of Software Developer</w:t>
+              <w:t xml:space="preserve">Experienced tech professional vast in </w:t>
+            </w:r>
+            <w:r>
+              <w:t xml:space="preserve">Java, C#, ASP.NET, SQL, MongoDB, </w:t>
+            </w:r>
+            <w:r>
+              <w:t xml:space="preserve">Java script, CSS, HTML, PHP, XML. Looking to </w:t>
+            </w:r>
+            <w:r>
+              <w:t>get</w:t>
+            </w:r>
+            <w:r>
+              <w:t xml:space="preserve"> the role of Developer to utilize </w:t>
+            </w:r>
+            <w:r>
+              <w:t>the knowledge that I have gained from my education and the experience I have gained by working on web application projects and Desktop Application Projects</w:t>
+            </w:r>
+            <w:r>
+              <w:t xml:space="preserve"> </w:t>
+            </w:r>
+            <w:r>
+              <w:t>by using lan</w:t>
             </w:r>
             <w:bookmarkStart w:id="0" w:name="_GoBack"/>
             <w:bookmarkEnd w:id="0"/>
             <w:r>
-              <w:t xml:space="preserve"> to utilize three years of experience in handling popular web languages and Java script in developing and implementing applications based on clients’ need.</w:t>
+              <w:t>guages stated above.</w:t>
             </w:r>
           </w:p>
         </w:tc>
@@ -204,7 +237,10 @@
           </w:tcPr>
           <w:p>
             <w:r>
-              <w:t>Bachelor’s in IT</w:t>
+              <w:t>Bachelor</w:t>
+            </w:r>
+            <w:r>
+              <w:t xml:space="preserve"> of Arts – Information Technology</w:t>
             </w:r>
           </w:p>
           <w:p>
@@ -288,6 +324,67 @@
             </w:tcMar>
           </w:tcPr>
           <w:p/>
+        </w:tc>
+      </w:tr>
+      <w:tr>
+        <w:tc>
+          <w:tcPr>
+            <w:tcW w:w="7981" w:type="dxa"/>
+            <w:tcMar>
+              <w:bottom w:w="230" w:type="dxa"/>
+              <w:right w:w="144" w:type="dxa"/>
+            </w:tcMar>
+          </w:tcPr>
+          <w:p>
+            <w:r>
+              <w:t>Diploma in Software Engineering</w:t>
+            </w:r>
+          </w:p>
+          <w:p>
+            <w:r>
+              <w:t>Centennial College</w:t>
+            </w:r>
+          </w:p>
+          <w:p>
+            <w:r>
+              <w:t>Diploma in Computer Engineering</w:t>
+            </w:r>
+          </w:p>
+          <w:p>
+            <w:r>
+              <w:t>Sri Savitribai Phule Polytechnic</w:t>
+            </w:r>
+          </w:p>
+          <w:p/>
+          <w:p>
+            <w:pPr>
+              <w:pStyle w:val="ListBullet"/>
+              <w:numPr>
+                <w:ilvl w:val="0"/>
+                <w:numId w:val="0"/>
+              </w:numPr>
+            </w:pPr>
+          </w:p>
+        </w:tc>
+        <w:tc>
+          <w:tcPr>
+            <w:tcW w:w="1379" w:type="dxa"/>
+            <w:tcMar>
+              <w:bottom w:w="230" w:type="dxa"/>
+            </w:tcMar>
+          </w:tcPr>
+          <w:p>
+            <w:r>
+              <w:t>April, 2017</w:t>
+            </w:r>
+          </w:p>
+          <w:p/>
+          <w:p/>
+          <w:p>
+            <w:r>
+              <w:t>May, 2015</w:t>
+            </w:r>
+          </w:p>
         </w:tc>
       </w:tr>
       <w:tr>
@@ -704,23 +801,9 @@
             <w:pPr>
               <w:pStyle w:val="Heading1"/>
             </w:pPr>
-            <w:sdt>
-              <w:sdtPr>
-                <w:id w:val="-5209806"/>
-                <w:placeholder>
-                  <w:docPart w:val="7F957FB03E994FECBD107F8D0D4E0374"/>
-                </w:placeholder>
-                <w:temporary/>
-                <w:showingPlcHdr/>
-                <w15:appearance w15:val="hidden"/>
-              </w:sdtPr>
-              <w:sdtEndPr/>
-              <w:sdtContent>
-                <w:r>
-                  <w:t>Experience</w:t>
-                </w:r>
-              </w:sdtContent>
-            </w:sdt>
+            <w:r>
+              <w:t>Projects</w:t>
+            </w:r>
           </w:p>
         </w:tc>
         <w:tc>
@@ -745,23 +828,10 @@
             </w:tcMar>
           </w:tcPr>
           <w:p>
-            <w:sdt>
-              <w:sdtPr>
-                <w:id w:val="18937421"/>
-                <w:placeholder>
-                  <w:docPart w:val="2895900CE9A94D6697EB791EDDFC230E"/>
-                </w:placeholder>
-                <w:temporary/>
-                <w:showingPlcHdr/>
-                <w15:appearance w15:val="hidden"/>
-              </w:sdtPr>
-              <w:sdtEndPr/>
-              <w:sdtContent>
-                <w:r>
-                  <w:t>Advertising Manager</w:t>
-                </w:r>
-              </w:sdtContent>
-            </w:sdt>
+            <w:r>
+              <w:lastRenderedPageBreak/>
+              <w:t>GoGrocery (Web Application)</w:t>
+            </w:r>
           </w:p>
           <w:p>
             <w:pPr>
@@ -769,58 +839,19 @@
                 <w:rStyle w:val="Emphasis"/>
               </w:rPr>
             </w:pPr>
-            <w:sdt>
-              <w:sdtPr>
-                <w:rPr>
-                  <w:rStyle w:val="Emphasis"/>
-                </w:rPr>
-                <w:id w:val="18937748"/>
-                <w:placeholder>
-                  <w:docPart w:val="137EACDEAC334B95BE0D145E825799BA"/>
-                </w:placeholder>
-                <w:temporary/>
-                <w:showingPlcHdr/>
-                <w15:appearance w15:val="hidden"/>
-              </w:sdtPr>
-              <w:sdtEndPr>
-                <w:rPr>
-                  <w:rStyle w:val="Emphasis"/>
-                </w:rPr>
-              </w:sdtEndPr>
-              <w:sdtContent>
-                <w:r>
-                  <w:rPr>
-                    <w:rStyle w:val="Emphasis"/>
-                  </w:rPr>
-                  <w:t>State College Student News</w:t>
-                </w:r>
-              </w:sdtContent>
-            </w:sdt>
+            <w:r>
+              <w:rPr>
+                <w:rStyle w:val="Emphasis"/>
+              </w:rPr>
+              <w:t>C#, MongoDB, ASP.NET, HTML, CSS</w:t>
+            </w:r>
           </w:p>
         </w:tc>
         <w:tc>
           <w:tcPr>
             <w:tcW w:w="1379" w:type="dxa"/>
           </w:tcPr>
-          <w:p>
-            <w:sdt>
-              <w:sdtPr>
-                <w:id w:val="1870562427"/>
-                <w:placeholder>
-                  <w:docPart w:val="A529A1E6B95245FC94B7BD5AC39DA2AF"/>
-                </w:placeholder>
-                <w:temporary/>
-                <w:showingPlcHdr/>
-                <w15:appearance w15:val="hidden"/>
-              </w:sdtPr>
-              <w:sdtEndPr/>
-              <w:sdtContent>
-                <w:r>
-                  <w:t>Start Date to End Date</w:t>
-                </w:r>
-              </w:sdtContent>
-            </w:sdt>
-          </w:p>
+          <w:p/>
         </w:tc>
       </w:tr>
       <w:tr>
@@ -881,23 +912,9 @@
             </w:tcMar>
           </w:tcPr>
           <w:p>
-            <w:sdt>
-              <w:sdtPr>
-                <w:id w:val="18937753"/>
-                <w:placeholder>
-                  <w:docPart w:val="A84BDE6F97C94AFEB60EA29863947B84"/>
-                </w:placeholder>
-                <w:temporary/>
-                <w:showingPlcHdr/>
-                <w15:appearance w15:val="hidden"/>
-              </w:sdtPr>
-              <w:sdtEndPr/>
-              <w:sdtContent>
-                <w:r>
-                  <w:t>Server</w:t>
-                </w:r>
-              </w:sdtContent>
-            </w:sdt>
+            <w:r>
+              <w:t>TalkBox-Pro (Desktop Application)</w:t>
+            </w:r>
           </w:p>
           <w:p>
             <w:pPr>
@@ -905,58 +922,19 @@
                 <w:rStyle w:val="Emphasis"/>
               </w:rPr>
             </w:pPr>
-            <w:sdt>
-              <w:sdtPr>
-                <w:rPr>
-                  <w:rStyle w:val="Emphasis"/>
-                </w:rPr>
-                <w:id w:val="18937754"/>
-                <w:placeholder>
-                  <w:docPart w:val="1B0C5ABC263149789F57D661DE0A306B"/>
-                </w:placeholder>
-                <w:temporary/>
-                <w:showingPlcHdr/>
-                <w15:appearance w15:val="hidden"/>
-              </w:sdtPr>
-              <w:sdtEndPr>
-                <w:rPr>
-                  <w:rStyle w:val="Emphasis"/>
-                </w:rPr>
-              </w:sdtEndPr>
-              <w:sdtContent>
-                <w:r>
-                  <w:rPr>
-                    <w:rStyle w:val="Emphasis"/>
-                  </w:rPr>
-                  <w:t>Oakhill Pub</w:t>
-                </w:r>
-              </w:sdtContent>
-            </w:sdt>
+            <w:r>
+              <w:rPr>
+                <w:rStyle w:val="Emphasis"/>
+              </w:rPr>
+              <w:t>Core Java</w:t>
+            </w:r>
           </w:p>
         </w:tc>
         <w:tc>
           <w:tcPr>
             <w:tcW w:w="1379" w:type="dxa"/>
           </w:tcPr>
-          <w:p>
-            <w:sdt>
-              <w:sdtPr>
-                <w:id w:val="59378051"/>
-                <w:placeholder>
-                  <w:docPart w:val="B5C049897923494AA697044D8DDFB3F6"/>
-                </w:placeholder>
-                <w:temporary/>
-                <w:showingPlcHdr/>
-                <w15:appearance w15:val="hidden"/>
-              </w:sdtPr>
-              <w:sdtEndPr/>
-              <w:sdtContent>
-                <w:r>
-                  <w:t>Start Date to End Date</w:t>
-                </w:r>
-              </w:sdtContent>
-            </w:sdt>
-          </w:p>
+          <w:p/>
         </w:tc>
       </w:tr>
       <w:tr>
@@ -999,9 +977,28 @@
         </w:tc>
       </w:tr>
     </w:tbl>
-    <w:p/>
+    <w:p>
+      <w:r>
+        <w:t>My Website (dhruvapatel.com)</w:t>
+      </w:r>
+    </w:p>
+    <w:p>
+      <w:pPr>
+        <w:rPr>
+          <w:i/>
+          <w:iCs/>
+        </w:rPr>
+      </w:pPr>
+      <w:r>
+        <w:rPr>
+          <w:i/>
+          <w:iCs/>
+        </w:rPr>
+        <w:t>HTML, CSS, JavaScript</w:t>
+      </w:r>
+    </w:p>
     <w:sectPr>
-      <w:footerReference w:type="default" r:id="rId8"/>
+      <w:footerReference w:type="default" r:id="rId9"/>
       <w:pgSz w:w="12240" w:h="15840"/>
       <w:pgMar w:top="1440" w:right="1440" w:bottom="1008" w:left="1440" w:header="720" w:footer="720" w:gutter="0"/>
       <w:cols w:space="720"/>
@@ -2605,6 +2602,7 @@
     <w:lsdException w:name="HTML Sample" w:semiHidden="1" w:unhideWhenUsed="1"/>
     <w:lsdException w:name="HTML Typewriter" w:semiHidden="1" w:unhideWhenUsed="1"/>
     <w:lsdException w:name="HTML Variable" w:semiHidden="1" w:unhideWhenUsed="1"/>
+    <w:lsdException w:name="Normal Table" w:semiHidden="1" w:unhideWhenUsed="1"/>
     <w:lsdException w:name="annotation subject" w:semiHidden="1" w:unhideWhenUsed="1"/>
     <w:lsdException w:name="No List" w:semiHidden="1" w:unhideWhenUsed="1"/>
     <w:lsdException w:name="Outline List 1" w:semiHidden="1" w:unhideWhenUsed="1"/>
@@ -2647,8 +2645,11 @@
     <w:lsdException w:name="Table Contemporary" w:semiHidden="1" w:unhideWhenUsed="1"/>
     <w:lsdException w:name="Table Elegant" w:semiHidden="1" w:unhideWhenUsed="1"/>
     <w:lsdException w:name="Table Professional" w:semiHidden="1" w:unhideWhenUsed="1"/>
+    <w:lsdException w:name="Table Subtle 1" w:semiHidden="1" w:unhideWhenUsed="1"/>
     <w:lsdException w:name="Table Subtle 2" w:semiHidden="1" w:unhideWhenUsed="1"/>
     <w:lsdException w:name="Table Web 1" w:semiHidden="1" w:unhideWhenUsed="1"/>
+    <w:lsdException w:name="Table Web 2" w:semiHidden="1" w:unhideWhenUsed="1"/>
+    <w:lsdException w:name="Table Web 3" w:semiHidden="1" w:unhideWhenUsed="1"/>
     <w:lsdException w:name="Balloon Text" w:semiHidden="1" w:unhideWhenUsed="1"/>
     <w:lsdException w:name="Table Grid" w:uiPriority="1"/>
     <w:lsdException w:name="Table Theme" w:semiHidden="1" w:unhideWhenUsed="1"/>
@@ -2669,6 +2670,10 @@
     <w:lsdException w:name="Colorful List"/>
     <w:lsdException w:name="Colorful Grid"/>
     <w:lsdException w:name="Light Shading Accent 1"/>
+    <w:lsdException w:name="Light List Accent 1"/>
+    <w:lsdException w:name="Light Grid Accent 1"/>
+    <w:lsdException w:name="Medium Shading 1 Accent 1"/>
+    <w:lsdException w:name="Medium Shading 2 Accent 1"/>
     <w:lsdException w:name="Medium List 1 Accent 1"/>
     <w:lsdException w:name="Revision" w:semiHidden="1"/>
     <w:lsdException w:name="List Paragraph" w:semiHidden="1" w:uiPriority="34" w:unhideWhenUsed="1" w:qFormat="1"/>
@@ -3173,6 +3178,29 @@
       <w:szCs w:val="56"/>
     </w:rPr>
   </w:style>
+  <w:style w:type="character" w:styleId="Hyperlink">
+    <w:name w:val="Hyperlink"/>
+    <w:basedOn w:val="DefaultParagraphFont"/>
+    <w:uiPriority w:val="99"/>
+    <w:unhideWhenUsed/>
+    <w:rsid w:val="0086020C"/>
+    <w:rPr>
+      <w:color w:val="0000FF" w:themeColor="hyperlink"/>
+      <w:u w:val="single"/>
+    </w:rPr>
+  </w:style>
+  <w:style w:type="character" w:styleId="UnresolvedMention">
+    <w:name w:val="Unresolved Mention"/>
+    <w:basedOn w:val="DefaultParagraphFont"/>
+    <w:uiPriority w:val="99"/>
+    <w:semiHidden/>
+    <w:unhideWhenUsed/>
+    <w:rsid w:val="0086020C"/>
+    <w:rPr>
+      <w:color w:val="605E5C"/>
+      <w:shd w:val="clear" w:color="auto" w:fill="E1DFDD"/>
+    </w:rPr>
+  </w:style>
 </w:styles>
 </file>
 
@@ -3286,10 +3314,7 @@
             <w:pStyle w:val="ListBullet"/>
           </w:pPr>
           <w:r>
-            <w:t xml:space="preserve">Minor: </w:t>
-          </w:r>
-          <w:r>
-            <w:t>Marketing</w:t>
+            <w:t>Minor: Marketing</w:t>
           </w:r>
         </w:p>
         <w:p>
@@ -3383,10 +3408,7 @@
             <w:pStyle w:val="ListBullet"/>
           </w:pPr>
           <w:r>
-            <w:t xml:space="preserve">Worked with local and national alumni </w:t>
-          </w:r>
-          <w:r>
-            <w:t>chapters to coordinate chapter house expansion, including negotiating a construction contract and schedule.</w:t>
+            <w:t>Worked with local and national alumni chapters to coordinate chapter house expansion, including negotiating a construction contract and schedule.</w:t>
           </w:r>
         </w:p>
         <w:p>
@@ -3394,10 +3416,7 @@
             <w:pStyle w:val="ListBullet"/>
           </w:pPr>
           <w:r>
-            <w:t>Organized and communicated to chapter alumni a house expansion fundraising program, which to date has brought in enough to cover 50% of expansion co</w:t>
-          </w:r>
-          <w:r>
-            <w:t>sts.</w:t>
+            <w:t>Organized and communicated to chapter alumni a house expansion fundraising program, which to date has brought in enough to cover 50% of expansion costs.</w:t>
           </w:r>
         </w:p>
         <w:p>
@@ -3465,10 +3484,7 @@
             <w:pStyle w:val="492140702FA344FE8E7E9E38B67B0408"/>
           </w:pPr>
           <w:r>
-            <w:t>Organized and implemented advertising promotion which incr</w:t>
-          </w:r>
-          <w:r>
-            <w:t>eased number of advertisers by 45%.</w:t>
+            <w:t>Organized and implemented advertising promotion which increased number of advertisers by 45%.</w:t>
           </w:r>
         </w:p>
       </w:docPartBody>
@@ -3605,113 +3621,6 @@
     </w:docPart>
     <w:docPart>
       <w:docPartPr>
-        <w:name w:val="7F957FB03E994FECBD107F8D0D4E0374"/>
-        <w:category>
-          <w:name w:val="General"/>
-          <w:gallery w:val="placeholder"/>
-        </w:category>
-        <w:types>
-          <w:type w:val="bbPlcHdr"/>
-        </w:types>
-        <w:behaviors>
-          <w:behavior w:val="content"/>
-        </w:behaviors>
-        <w:guid w:val="{D3981F01-5574-4400-8122-8AAEAA86537E}"/>
-      </w:docPartPr>
-      <w:docPartBody>
-        <w:p>
-          <w:pPr>
-            <w:pStyle w:val="7F957FB03E994FECBD107F8D0D4E0374"/>
-          </w:pPr>
-          <w:r>
-            <w:t>Experience</w:t>
-          </w:r>
-        </w:p>
-      </w:docPartBody>
-    </w:docPart>
-    <w:docPart>
-      <w:docPartPr>
-        <w:name w:val="2895900CE9A94D6697EB791EDDFC230E"/>
-        <w:category>
-          <w:name w:val="General"/>
-          <w:gallery w:val="placeholder"/>
-        </w:category>
-        <w:types>
-          <w:type w:val="bbPlcHdr"/>
-        </w:types>
-        <w:behaviors>
-          <w:behavior w:val="content"/>
-        </w:behaviors>
-        <w:guid w:val="{ECE7208C-2C12-4E24-8A49-9D121D2AA3BA}"/>
-      </w:docPartPr>
-      <w:docPartBody>
-        <w:p>
-          <w:pPr>
-            <w:pStyle w:val="2895900CE9A94D6697EB791EDDFC230E"/>
-          </w:pPr>
-          <w:r>
-            <w:t>Advertising Manager</w:t>
-          </w:r>
-        </w:p>
-      </w:docPartBody>
-    </w:docPart>
-    <w:docPart>
-      <w:docPartPr>
-        <w:name w:val="137EACDEAC334B95BE0D145E825799BA"/>
-        <w:category>
-          <w:name w:val="General"/>
-          <w:gallery w:val="placeholder"/>
-        </w:category>
-        <w:types>
-          <w:type w:val="bbPlcHdr"/>
-        </w:types>
-        <w:behaviors>
-          <w:behavior w:val="content"/>
-        </w:behaviors>
-        <w:guid w:val="{0F0830AB-29A8-4D70-934F-2A32B4741D96}"/>
-      </w:docPartPr>
-      <w:docPartBody>
-        <w:p>
-          <w:pPr>
-            <w:pStyle w:val="137EACDEAC334B95BE0D145E825799BA"/>
-          </w:pPr>
-          <w:r>
-            <w:rPr>
-              <w:rStyle w:val="Emphasis"/>
-            </w:rPr>
-            <w:t>State College Student News</w:t>
-          </w:r>
-        </w:p>
-      </w:docPartBody>
-    </w:docPart>
-    <w:docPart>
-      <w:docPartPr>
-        <w:name w:val="A529A1E6B95245FC94B7BD5AC39DA2AF"/>
-        <w:category>
-          <w:name w:val="General"/>
-          <w:gallery w:val="placeholder"/>
-        </w:category>
-        <w:types>
-          <w:type w:val="bbPlcHdr"/>
-        </w:types>
-        <w:behaviors>
-          <w:behavior w:val="content"/>
-        </w:behaviors>
-        <w:guid w:val="{D6420FF1-CBBE-4460-A2D5-0A54335FB280}"/>
-      </w:docPartPr>
-      <w:docPartBody>
-        <w:p>
-          <w:pPr>
-            <w:pStyle w:val="A529A1E6B95245FC94B7BD5AC39DA2AF"/>
-          </w:pPr>
-          <w:r>
-            <w:t>Start Date to End Date</w:t>
-          </w:r>
-        </w:p>
-      </w:docPartBody>
-    </w:docPart>
-    <w:docPart>
-      <w:docPartPr>
         <w:name w:val="B780B0BCE35348199F40B90947CD3C8D"/>
         <w:category>
           <w:name w:val="General"/>
@@ -3739,91 +3648,7 @@
             <w:pStyle w:val="B780B0BCE35348199F40B90947CD3C8D"/>
           </w:pPr>
           <w:r>
-            <w:t xml:space="preserve">Created successful advertising promotions which increased ad revenue by </w:t>
-          </w:r>
-          <w:r>
-            <w:t>65%.</w:t>
-          </w:r>
-        </w:p>
-      </w:docPartBody>
-    </w:docPart>
-    <w:docPart>
-      <w:docPartPr>
-        <w:name w:val="A84BDE6F97C94AFEB60EA29863947B84"/>
-        <w:category>
-          <w:name w:val="General"/>
-          <w:gallery w:val="placeholder"/>
-        </w:category>
-        <w:types>
-          <w:type w:val="bbPlcHdr"/>
-        </w:types>
-        <w:behaviors>
-          <w:behavior w:val="content"/>
-        </w:behaviors>
-        <w:guid w:val="{5E468141-162E-40E9-B2F3-0FACA175A576}"/>
-      </w:docPartPr>
-      <w:docPartBody>
-        <w:p>
-          <w:pPr>
-            <w:pStyle w:val="A84BDE6F97C94AFEB60EA29863947B84"/>
-          </w:pPr>
-          <w:r>
-            <w:t>Server</w:t>
-          </w:r>
-        </w:p>
-      </w:docPartBody>
-    </w:docPart>
-    <w:docPart>
-      <w:docPartPr>
-        <w:name w:val="1B0C5ABC263149789F57D661DE0A306B"/>
-        <w:category>
-          <w:name w:val="General"/>
-          <w:gallery w:val="placeholder"/>
-        </w:category>
-        <w:types>
-          <w:type w:val="bbPlcHdr"/>
-        </w:types>
-        <w:behaviors>
-          <w:behavior w:val="content"/>
-        </w:behaviors>
-        <w:guid w:val="{40F02399-4C84-4C8A-BE1D-DBD5515E2BF5}"/>
-      </w:docPartPr>
-      <w:docPartBody>
-        <w:p>
-          <w:pPr>
-            <w:pStyle w:val="1B0C5ABC263149789F57D661DE0A306B"/>
-          </w:pPr>
-          <w:r>
-            <w:rPr>
-              <w:rStyle w:val="Emphasis"/>
-            </w:rPr>
-            <w:t>Oakhill Pub</w:t>
-          </w:r>
-        </w:p>
-      </w:docPartBody>
-    </w:docPart>
-    <w:docPart>
-      <w:docPartPr>
-        <w:name w:val="B5C049897923494AA697044D8DDFB3F6"/>
-        <w:category>
-          <w:name w:val="General"/>
-          <w:gallery w:val="placeholder"/>
-        </w:category>
-        <w:types>
-          <w:type w:val="bbPlcHdr"/>
-        </w:types>
-        <w:behaviors>
-          <w:behavior w:val="content"/>
-        </w:behaviors>
-        <w:guid w:val="{32272406-7E69-459F-8CF6-D9B508AD95B1}"/>
-      </w:docPartPr>
-      <w:docPartBody>
-        <w:p>
-          <w:pPr>
-            <w:pStyle w:val="B5C049897923494AA697044D8DDFB3F6"/>
-          </w:pPr>
-          <w:r>
-            <w:t>Start Date to End Date</w:t>
+            <w:t>Created successful advertising promotions which increased ad revenue by 65%.</w:t>
           </w:r>
         </w:p>
       </w:docPartBody>
@@ -3849,10 +3674,7 @@
             <w:pStyle w:val="5B66A99D85314AEC83AB6032F9493698"/>
           </w:pPr>
           <w:r>
-            <w:t>Provided excellent table se</w:t>
-          </w:r>
-          <w:r>
-            <w:t>rvice and fostered guest satisfaction in fast-paced restaurant and bar.</w:t>
+            <w:t>Provided excellent table service and fostered guest satisfaction in fast-paced restaurant and bar.</w:t>
           </w:r>
         </w:p>
       </w:docPartBody>
@@ -4081,6 +3903,8 @@
   </w:compat>
   <w:rsids>
     <w:rsidRoot w:val="006F6421"/>
+    <w:rsid w:val="00562C99"/>
+    <w:rsid w:val="00673359"/>
     <w:rsid w:val="006F6421"/>
   </w:rsids>
   <m:mathPr>
@@ -4579,6 +4403,7 @@
     <w:basedOn w:val="Normal"/>
     <w:uiPriority w:val="5"/>
     <w:qFormat/>
+    <w:rsid w:val="00673359"/>
     <w:pPr>
       <w:numPr>
         <w:numId w:val="1"/>
@@ -4650,6 +4475,66 @@
   </w:style>
   <w:style w:type="paragraph" w:customStyle="1" w:styleId="5B66A99D85314AEC83AB6032F9493698">
     <w:name w:val="5B66A99D85314AEC83AB6032F9493698"/>
+  </w:style>
+  <w:style w:type="paragraph" w:customStyle="1" w:styleId="91A58179D5A94144B670A9F4BAAEB747">
+    <w:name w:val="91A58179D5A94144B670A9F4BAAEB747"/>
+    <w:rsid w:val="00673359"/>
+  </w:style>
+  <w:style w:type="paragraph" w:customStyle="1" w:styleId="10825ADB0C76430E809CB7667C5715EB">
+    <w:name w:val="10825ADB0C76430E809CB7667C5715EB"/>
+    <w:rsid w:val="00673359"/>
+  </w:style>
+  <w:style w:type="paragraph" w:customStyle="1" w:styleId="4D3688F7B76F4BBB97ED12744AB647B9">
+    <w:name w:val="4D3688F7B76F4BBB97ED12744AB647B9"/>
+    <w:rsid w:val="00673359"/>
+  </w:style>
+  <w:style w:type="paragraph" w:customStyle="1" w:styleId="8B7CB98A1FD24A2DA3E83B06BAB8C272">
+    <w:name w:val="8B7CB98A1FD24A2DA3E83B06BAB8C272"/>
+    <w:rsid w:val="00673359"/>
+  </w:style>
+  <w:style w:type="paragraph" w:customStyle="1" w:styleId="D41CC4F514894A8D94186388BF8DADBE">
+    <w:name w:val="D41CC4F514894A8D94186388BF8DADBE"/>
+    <w:rsid w:val="00673359"/>
+  </w:style>
+  <w:style w:type="paragraph" w:customStyle="1" w:styleId="D944A752CF364102B166C9100D994D9F">
+    <w:name w:val="D944A752CF364102B166C9100D994D9F"/>
+    <w:rsid w:val="00673359"/>
+  </w:style>
+  <w:style w:type="paragraph" w:customStyle="1" w:styleId="60C079F2119C40B998526A1378C9BD75">
+    <w:name w:val="60C079F2119C40B998526A1378C9BD75"/>
+    <w:rsid w:val="00673359"/>
+  </w:style>
+  <w:style w:type="paragraph" w:customStyle="1" w:styleId="7A4773EA151B4D4B9D86828136872D81">
+    <w:name w:val="7A4773EA151B4D4B9D86828136872D81"/>
+    <w:rsid w:val="00673359"/>
+  </w:style>
+  <w:style w:type="paragraph" w:customStyle="1" w:styleId="E0C99F151BB644CBA671C6803827B4E6">
+    <w:name w:val="E0C99F151BB644CBA671C6803827B4E6"/>
+    <w:rsid w:val="00673359"/>
+  </w:style>
+  <w:style w:type="paragraph" w:customStyle="1" w:styleId="393530A70887461E876209316D4322FC">
+    <w:name w:val="393530A70887461E876209316D4322FC"/>
+    <w:rsid w:val="00673359"/>
+  </w:style>
+  <w:style w:type="paragraph" w:customStyle="1" w:styleId="327D2DD50D304ECDA285BA23A6BD437D">
+    <w:name w:val="327D2DD50D304ECDA285BA23A6BD437D"/>
+    <w:rsid w:val="00673359"/>
+  </w:style>
+  <w:style w:type="paragraph" w:customStyle="1" w:styleId="C0AA1883A49F43DD8C1D288976A8E4D1">
+    <w:name w:val="C0AA1883A49F43DD8C1D288976A8E4D1"/>
+    <w:rsid w:val="00673359"/>
+  </w:style>
+  <w:style w:type="paragraph" w:customStyle="1" w:styleId="773B06E8CD3643BA87413A8F10C4AC2D">
+    <w:name w:val="773B06E8CD3643BA87413A8F10C4AC2D"/>
+    <w:rsid w:val="00673359"/>
+  </w:style>
+  <w:style w:type="paragraph" w:customStyle="1" w:styleId="49FFEDE45B2245DDB9D873DD526AA114">
+    <w:name w:val="49FFEDE45B2245DDB9D873DD526AA114"/>
+    <w:rsid w:val="00673359"/>
+  </w:style>
+  <w:style w:type="paragraph" w:customStyle="1" w:styleId="5C1DEF306F0E46088CD2B0C04241D30E">
+    <w:name w:val="5C1DEF306F0E46088CD2B0C04241D30E"/>
+    <w:rsid w:val="00673359"/>
   </w:style>
 </w:styles>
 </file>
@@ -4949,7 +4834,7 @@
 </file>
 
 <file path=customXml/itemProps1.xml><?xml version="1.0" encoding="utf-8"?>
-<ds:datastoreItem xmlns:ds="http://schemas.openxmlformats.org/officeDocument/2006/customXml" ds:itemID="{00ECDA54-2E61-4AD2-928A-43C8085CE789}">
+<ds:datastoreItem xmlns:ds="http://schemas.openxmlformats.org/officeDocument/2006/customXml" ds:itemID="{A9EC7D2C-33CB-4754-89C1-F2689DB18403}">
   <ds:schemaRefs>
     <ds:schemaRef ds:uri="http://schemas.openxmlformats.org/officeDocument/2006/bibliography"/>
   </ds:schemaRefs>

</xml_diff>